<commit_message>
Added papers; edited manuscript
</commit_message>
<xml_diff>
--- a/Networks_manuscript_draft.docx
+++ b/Networks_manuscript_draft.docx
@@ -14,6 +14,160 @@
           <w:lang w:val="en-GB"/>
         </w:rPr>
         <w:t>Human and Mouse networks</w:t>
+      </w:r>
+    </w:p>
+    <w:p>
+      <w:pPr>
+        <w:rPr>
+          <w:lang w:val="en-GB"/>
+        </w:rPr>
+      </w:pPr>
+    </w:p>
+    <w:p>
+      <w:pPr>
+        <w:pStyle w:val="Heading2"/>
+        <w:rPr>
+          <w:lang w:val="en-GB"/>
+        </w:rPr>
+      </w:pPr>
+      <w:r>
+        <w:rPr>
+          <w:lang w:val="en-GB"/>
+        </w:rPr>
+        <w:t>Introduction</w:t>
+      </w:r>
+    </w:p>
+    <w:p>
+      <w:pPr>
+        <w:rPr>
+          <w:lang w:val="en-GB"/>
+        </w:rPr>
+      </w:pPr>
+    </w:p>
+    <w:p>
+      <w:pPr>
+        <w:pStyle w:val="ListParagraph"/>
+        <w:numPr>
+          <w:ilvl w:val="0"/>
+          <w:numId w:val="2"/>
+        </w:numPr>
+        <w:rPr>
+          <w:lang w:val="en-GB"/>
+        </w:rPr>
+      </w:pPr>
+      <w:r>
+        <w:rPr>
+          <w:lang w:val="en-GB"/>
+        </w:rPr>
+        <w:t>Biology of gene regulation</w:t>
+      </w:r>
+    </w:p>
+    <w:p>
+      <w:pPr>
+        <w:pStyle w:val="ListParagraph"/>
+        <w:numPr>
+          <w:ilvl w:val="0"/>
+          <w:numId w:val="2"/>
+        </w:numPr>
+        <w:rPr>
+          <w:lang w:val="en-GB"/>
+        </w:rPr>
+      </w:pPr>
+      <w:r>
+        <w:rPr>
+          <w:lang w:val="en-GB"/>
+        </w:rPr>
+        <w:t>Methods for learning gene regulatory networks</w:t>
+      </w:r>
+    </w:p>
+    <w:p>
+      <w:pPr>
+        <w:pStyle w:val="ListParagraph"/>
+        <w:numPr>
+          <w:ilvl w:val="1"/>
+          <w:numId w:val="2"/>
+        </w:numPr>
+        <w:rPr>
+          <w:lang w:val="en-GB"/>
+        </w:rPr>
+      </w:pPr>
+      <w:r>
+        <w:rPr>
+          <w:lang w:val="en-GB"/>
+        </w:rPr>
+        <w:t>Correlation as intro</w:t>
+      </w:r>
+    </w:p>
+    <w:p>
+      <w:pPr>
+        <w:pStyle w:val="ListParagraph"/>
+        <w:numPr>
+          <w:ilvl w:val="1"/>
+          <w:numId w:val="2"/>
+        </w:numPr>
+        <w:rPr>
+          <w:lang w:val="en-GB"/>
+        </w:rPr>
+      </w:pPr>
+      <w:r>
+        <w:rPr>
+          <w:lang w:val="en-GB"/>
+        </w:rPr>
+        <w:t>Limitations of correlation</w:t>
+      </w:r>
+    </w:p>
+    <w:p>
+      <w:pPr>
+        <w:pStyle w:val="ListParagraph"/>
+        <w:numPr>
+          <w:ilvl w:val="1"/>
+          <w:numId w:val="2"/>
+        </w:numPr>
+        <w:rPr>
+          <w:lang w:val="en-GB"/>
+        </w:rPr>
+      </w:pPr>
+      <w:r>
+        <w:rPr>
+          <w:lang w:val="en-GB"/>
+        </w:rPr>
+        <w:t>Linear regression vs mutual information</w:t>
+      </w:r>
+    </w:p>
+    <w:p>
+      <w:pPr>
+        <w:pStyle w:val="ListParagraph"/>
+        <w:numPr>
+          <w:ilvl w:val="0"/>
+          <w:numId w:val="2"/>
+        </w:numPr>
+        <w:rPr>
+          <w:lang w:val="en-GB"/>
+        </w:rPr>
+      </w:pPr>
+      <w:r>
+        <w:rPr>
+          <w:lang w:val="en-GB"/>
+        </w:rPr>
+        <w:t>Choice of data</w:t>
+      </w:r>
+    </w:p>
+    <w:p>
+      <w:pPr>
+        <w:pStyle w:val="ListParagraph"/>
+        <w:numPr>
+          <w:ilvl w:val="0"/>
+          <w:numId w:val="2"/>
+        </w:numPr>
+        <w:rPr>
+          <w:lang w:val="en-GB"/>
+        </w:rPr>
+      </w:pPr>
+      <w:r>
+        <w:rPr>
+          <w:lang w:val="en-GB"/>
+        </w:rPr>
+        <w:t>Loss of gene regulation with age</w:t>
       </w:r>
     </w:p>
     <w:p>
@@ -157,32 +311,26 @@
     <w:p>
       <w:pPr>
         <w:rPr>
-          <w:lang w:val="en-GB"/>
-        </w:rPr>
-      </w:pPr>
-      <w:r>
-        <w:rPr>
-          <w:lang w:val="en-GB"/>
-        </w:rPr>
-        <w:t>Topology of the Human network including all partial correlations.</w:t>
-      </w:r>
-    </w:p>
-    <w:p>
-      <w:pPr>
-        <w:rPr>
-          <w:lang w:val="en-GB"/>
-        </w:rPr>
-      </w:pPr>
-      <w:r>
-        <w:rPr>
           <w:noProof/>
           <w:lang w:val="en-GB"/>
         </w:rPr>
+      </w:pPr>
+    </w:p>
+    <w:p>
+      <w:pPr>
+        <w:keepNext/>
+      </w:pPr>
+      <w:r>
+        <w:rPr>
+          <w:noProof/>
+          <w:lang w:val="en-GB"/>
+        </w:rPr>
+        <w:lastRenderedPageBreak/>
         <w:drawing>
-          <wp:inline distT="0" distB="0" distL="0" distR="0" wp14:anchorId="75365C08" wp14:editId="54A52DB8">
-            <wp:extent cx="5731510" cy="4775494"/>
-            <wp:effectExtent l="0" t="0" r="2540" b="6350"/>
-            <wp:docPr id="4" name="Picture 4"/>
+          <wp:inline distT="0" distB="0" distL="0" distR="0" wp14:anchorId="3B35F1EC" wp14:editId="1D0ECEDC">
+            <wp:extent cx="5730240" cy="4770120"/>
+            <wp:effectExtent l="0" t="0" r="3810" b="0"/>
+            <wp:docPr id="1" name="Picture 1" descr="A picture containing diagram&#10;&#10;Description automatically generated"/>
             <wp:cNvGraphicFramePr>
               <a:graphicFrameLocks xmlns:a="http://schemas.openxmlformats.org/drawingml/2006/main" noChangeAspect="1"/>
             </wp:cNvGraphicFramePr>
@@ -190,7 +338,7 @@
               <a:graphicData uri="http://schemas.openxmlformats.org/drawingml/2006/picture">
                 <pic:pic xmlns:pic="http://schemas.openxmlformats.org/drawingml/2006/picture">
                   <pic:nvPicPr>
-                    <pic:cNvPr id="0" name="Picture 4"/>
+                    <pic:cNvPr id="1" name="Picture 1" descr="A picture containing diagram&#10;&#10;Description automatically generated"/>
                     <pic:cNvPicPr>
                       <a:picLocks noChangeAspect="1" noChangeArrowheads="1"/>
                     </pic:cNvPicPr>
@@ -211,7 +359,7 @@
                   <pic:spPr bwMode="auto">
                     <a:xfrm>
                       <a:off x="0" y="0"/>
-                      <a:ext cx="5731510" cy="4775494"/>
+                      <a:ext cx="5730240" cy="4770120"/>
                     </a:xfrm>
                     <a:prstGeom prst="rect">
                       <a:avLst/>
@@ -230,6 +378,38 @@
     </w:p>
     <w:p>
       <w:pPr>
+        <w:pStyle w:val="Caption"/>
+        <w:rPr>
+          <w:lang w:val="en-GB"/>
+        </w:rPr>
+      </w:pPr>
+      <w:r>
+        <w:t xml:space="preserve">Figure </w:t>
+      </w:r>
+      <w:fldSimple w:instr=" SEQ Figure \* ARABIC ">
+        <w:r>
+          <w:rPr>
+            <w:noProof/>
+          </w:rPr>
+          <w:t>1</w:t>
+        </w:r>
+      </w:fldSimple>
+      <w:r>
+        <w:rPr>
+          <w:lang w:val="en-GB"/>
+        </w:rPr>
+        <w:t>: Topology of the human network excluding indirect effects.</w:t>
+      </w:r>
+    </w:p>
+    <w:p>
+      <w:pPr>
+        <w:rPr>
+          <w:lang w:val="en-GB"/>
+        </w:rPr>
+      </w:pPr>
+    </w:p>
+    <w:p>
+      <w:pPr>
         <w:rPr>
           <w:lang w:val="en-GB"/>
         </w:rPr>
@@ -262,23 +442,146 @@
           <w:lang w:val="en-GB"/>
         </w:rPr>
       </w:pPr>
-    </w:p>
-    <w:p>
-      <w:pPr>
-        <w:rPr>
-          <w:lang w:val="en-GB"/>
-        </w:rPr>
-      </w:pPr>
-    </w:p>
-    <w:p>
-      <w:pPr>
-        <w:rPr>
-          <w:lang w:val="en-GB"/>
-        </w:rPr>
-      </w:pPr>
-    </w:p>
-    <w:p>
-      <w:pPr>
+      <w:r>
+        <w:rPr>
+          <w:lang w:val="en-GB"/>
+        </w:rPr>
+        <w:t>Learning gene regulatory networks</w:t>
+      </w:r>
+    </w:p>
+    <w:p>
+      <w:pPr>
+        <w:rPr>
+          <w:lang w:val="en-GB"/>
+        </w:rPr>
+      </w:pPr>
+    </w:p>
+    <w:p>
+      <w:pPr>
+        <w:rPr>
+          <w:lang w:val="en-GB"/>
+        </w:rPr>
+      </w:pPr>
+      <w:r>
+        <w:rPr>
+          <w:lang w:val="en-GB"/>
+        </w:rPr>
+        <w:t>Removal of indirect effects</w:t>
+      </w:r>
+    </w:p>
+    <w:p>
+      <w:pPr>
+        <w:rPr>
+          <w:lang w:val="en-GB"/>
+        </w:rPr>
+      </w:pPr>
+    </w:p>
+    <w:p>
+      <w:pPr>
+        <w:rPr>
+          <w:lang w:val="en-GB"/>
+        </w:rPr>
+      </w:pPr>
+      <w:r>
+        <w:rPr>
+          <w:lang w:val="en-GB"/>
+        </w:rPr>
+        <w:t>Removal of unbalanced edge pairs</w:t>
+      </w:r>
+    </w:p>
+    <w:p>
+      <w:pPr>
+        <w:rPr>
+          <w:lang w:val="en-GB"/>
+        </w:rPr>
+      </w:pPr>
+    </w:p>
+    <w:p>
+      <w:pPr>
+        <w:rPr>
+          <w:lang w:val="en-GB"/>
+        </w:rPr>
+      </w:pPr>
+      <w:r>
+        <w:rPr>
+          <w:lang w:val="en-GB"/>
+        </w:rPr>
+        <w:t>Topology analysis</w:t>
+      </w:r>
+    </w:p>
+    <w:p>
+      <w:pPr>
+        <w:rPr>
+          <w:lang w:val="en-GB"/>
+        </w:rPr>
+      </w:pPr>
+    </w:p>
+    <w:p>
+      <w:pPr>
+        <w:rPr>
+          <w:lang w:val="en-GB"/>
+        </w:rPr>
+      </w:pPr>
+      <w:r>
+        <w:rPr>
+          <w:lang w:val="en-GB"/>
+        </w:rPr>
+        <w:t>Module detection</w:t>
+      </w:r>
+    </w:p>
+    <w:p>
+      <w:pPr>
+        <w:rPr>
+          <w:lang w:val="en-GB"/>
+        </w:rPr>
+      </w:pPr>
+    </w:p>
+    <w:p>
+      <w:pPr>
+        <w:rPr>
+          <w:lang w:val="en-GB"/>
+        </w:rPr>
+      </w:pPr>
+      <w:proofErr w:type="spellStart"/>
+      <w:r>
+        <w:rPr>
+          <w:lang w:val="en-GB"/>
+        </w:rPr>
+        <w:t>GTEx</w:t>
+      </w:r>
+      <w:proofErr w:type="spellEnd"/>
+      <w:r>
+        <w:rPr>
+          <w:lang w:val="en-GB"/>
+        </w:rPr>
+        <w:t xml:space="preserve"> data </w:t>
+      </w:r>
+      <w:proofErr w:type="spellStart"/>
+      <w:r>
+        <w:rPr>
+          <w:lang w:val="en-GB"/>
+        </w:rPr>
+        <w:t>preprocessing</w:t>
+      </w:r>
+      <w:proofErr w:type="spellEnd"/>
+    </w:p>
+    <w:p>
+      <w:pPr>
+        <w:rPr>
+          <w:lang w:val="en-GB"/>
+        </w:rPr>
+      </w:pPr>
+    </w:p>
+    <w:p>
+      <w:pPr>
+        <w:rPr>
+          <w:lang w:val="en-GB"/>
+        </w:rPr>
+      </w:pPr>
+    </w:p>
+    <w:p>
+      <w:pPr>
+        <w:pStyle w:val="Heading1"/>
         <w:rPr>
           <w:lang w:val="en-GB"/>
         </w:rPr>
@@ -303,147 +606,13 @@
           <w:lang w:val="en-GB"/>
         </w:rPr>
       </w:pPr>
-      <w:r>
-        <w:rPr>
-          <w:lang w:val="en-GB"/>
-        </w:rPr>
-        <w:t xml:space="preserve">GO terms enriched among </w:t>
-      </w:r>
-      <w:r>
-        <w:rPr>
-          <w:lang w:val="en-GB"/>
-        </w:rPr>
-        <w:t xml:space="preserve">hubs and </w:t>
-      </w:r>
-      <w:r>
-        <w:rPr>
-          <w:lang w:val="en-GB"/>
-        </w:rPr>
-        <w:t>bottlenecks in human network (including partial correlations)</w:t>
-      </w:r>
-    </w:p>
-    <w:p>
-      <w:pPr>
-        <w:rPr>
-          <w:lang w:val="en-GB"/>
-        </w:rPr>
-      </w:pPr>
-      <w:r>
-        <w:rPr>
-          <w:noProof/>
-          <w:lang w:val="en-GB"/>
-        </w:rPr>
-        <w:drawing>
-          <wp:inline distT="0" distB="0" distL="0" distR="0" wp14:anchorId="3B9A266E" wp14:editId="318AF35E">
-            <wp:extent cx="5731510" cy="3526025"/>
-            <wp:effectExtent l="0" t="0" r="2540" b="0"/>
-            <wp:docPr id="7" name="Picture 7"/>
-            <wp:cNvGraphicFramePr>
-              <a:graphicFrameLocks xmlns:a="http://schemas.openxmlformats.org/drawingml/2006/main" noChangeAspect="1"/>
-            </wp:cNvGraphicFramePr>
-            <a:graphic xmlns:a="http://schemas.openxmlformats.org/drawingml/2006/main">
-              <a:graphicData uri="http://schemas.openxmlformats.org/drawingml/2006/picture">
-                <pic:pic xmlns:pic="http://schemas.openxmlformats.org/drawingml/2006/picture">
-                  <pic:nvPicPr>
-                    <pic:cNvPr id="0" name="Picture 7"/>
-                    <pic:cNvPicPr>
-                      <a:picLocks noChangeAspect="1" noChangeArrowheads="1"/>
-                    </pic:cNvPicPr>
-                  </pic:nvPicPr>
-                  <pic:blipFill>
-                    <a:blip r:embed="rId6" cstate="print">
-                      <a:extLst>
-                        <a:ext uri="{28A0092B-C50C-407E-A947-70E740481C1C}">
-                          <a14:useLocalDpi xmlns:a14="http://schemas.microsoft.com/office/drawing/2010/main" val="0"/>
-                        </a:ext>
-                      </a:extLst>
-                    </a:blip>
-                    <a:srcRect/>
-                    <a:stretch>
-                      <a:fillRect/>
-                    </a:stretch>
-                  </pic:blipFill>
-                  <pic:spPr bwMode="auto">
-                    <a:xfrm>
-                      <a:off x="0" y="0"/>
-                      <a:ext cx="5731510" cy="3526025"/>
-                    </a:xfrm>
-                    <a:prstGeom prst="rect">
-                      <a:avLst/>
-                    </a:prstGeom>
-                    <a:noFill/>
-                    <a:ln>
-                      <a:noFill/>
-                    </a:ln>
-                  </pic:spPr>
-                </pic:pic>
-              </a:graphicData>
-            </a:graphic>
-          </wp:inline>
-        </w:drawing>
-      </w:r>
-    </w:p>
-    <w:p>
-      <w:pPr>
-        <w:rPr>
-          <w:lang w:val="en-GB"/>
-        </w:rPr>
-      </w:pPr>
-      <w:r>
-        <w:rPr>
-          <w:noProof/>
-          <w:lang w:val="en-GB"/>
-        </w:rPr>
-        <w:lastRenderedPageBreak/>
-        <w:drawing>
-          <wp:inline distT="0" distB="0" distL="0" distR="0" wp14:anchorId="0A8D8DBA" wp14:editId="256A508C">
-            <wp:extent cx="5731510" cy="3966205"/>
-            <wp:effectExtent l="0" t="0" r="2540" b="0"/>
-            <wp:docPr id="6" name="Picture 6"/>
-            <wp:cNvGraphicFramePr>
-              <a:graphicFrameLocks xmlns:a="http://schemas.openxmlformats.org/drawingml/2006/main" noChangeAspect="1"/>
-            </wp:cNvGraphicFramePr>
-            <a:graphic xmlns:a="http://schemas.openxmlformats.org/drawingml/2006/main">
-              <a:graphicData uri="http://schemas.openxmlformats.org/drawingml/2006/picture">
-                <pic:pic xmlns:pic="http://schemas.openxmlformats.org/drawingml/2006/picture">
-                  <pic:nvPicPr>
-                    <pic:cNvPr id="0" name="Picture 6"/>
-                    <pic:cNvPicPr>
-                      <a:picLocks noChangeAspect="1" noChangeArrowheads="1"/>
-                    </pic:cNvPicPr>
-                  </pic:nvPicPr>
-                  <pic:blipFill>
-                    <a:blip r:embed="rId7" cstate="print">
-                      <a:extLst>
-                        <a:ext uri="{28A0092B-C50C-407E-A947-70E740481C1C}">
-                          <a14:useLocalDpi xmlns:a14="http://schemas.microsoft.com/office/drawing/2010/main" val="0"/>
-                        </a:ext>
-                      </a:extLst>
-                    </a:blip>
-                    <a:srcRect/>
-                    <a:stretch>
-                      <a:fillRect/>
-                    </a:stretch>
-                  </pic:blipFill>
-                  <pic:spPr bwMode="auto">
-                    <a:xfrm>
-                      <a:off x="0" y="0"/>
-                      <a:ext cx="5731510" cy="3966205"/>
-                    </a:xfrm>
-                    <a:prstGeom prst="rect">
-                      <a:avLst/>
-                    </a:prstGeom>
-                    <a:noFill/>
-                    <a:ln>
-                      <a:noFill/>
-                    </a:ln>
-                  </pic:spPr>
-                </pic:pic>
-              </a:graphicData>
-            </a:graphic>
-          </wp:inline>
-        </w:drawing>
-      </w:r>
+    </w:p>
+    <w:p>
+      <w:pPr>
+        <w:rPr>
+          <w:lang w:val="en-GB"/>
+        </w:rPr>
+      </w:pPr>
     </w:p>
     <w:sectPr>
       <w:pgSz w:w="11906" w:h="16838"/>
@@ -458,6 +627,119 @@
 <file path=word/numbering.xml><?xml version="1.0" encoding="utf-8"?>
 <w:numbering xmlns:wpc="http://schemas.microsoft.com/office/word/2010/wordprocessingCanvas" xmlns:cx="http://schemas.microsoft.com/office/drawing/2014/chartex" xmlns:cx1="http://schemas.microsoft.com/office/drawing/2015/9/8/chartex" xmlns:cx2="http://schemas.microsoft.com/office/drawing/2015/10/21/chartex" xmlns:cx3="http://schemas.microsoft.com/office/drawing/2016/5/9/chartex" xmlns:cx4="http://schemas.microsoft.com/office/drawing/2016/5/10/chartex" xmlns:cx5="http://schemas.microsoft.com/office/drawing/2016/5/11/chartex" xmlns:cx6="http://schemas.microsoft.com/office/drawing/2016/5/12/chartex" xmlns:cx7="http://schemas.microsoft.com/office/drawing/2016/5/13/chartex" xmlns:cx8="http://schemas.microsoft.com/office/drawing/2016/5/14/chartex" xmlns:mc="http://schemas.openxmlformats.org/markup-compatibility/2006" xmlns:aink="http://schemas.microsoft.com/office/drawing/2016/ink" xmlns:am3d="http://schemas.microsoft.com/office/drawing/2017/model3d" xmlns:o="urn:schemas-microsoft-com:office:office" xmlns:r="http://schemas.openxmlformats.org/officeDocument/2006/relationships" xmlns:m="http://schemas.openxmlformats.org/officeDocument/2006/math" xmlns:v="urn:schemas-microsoft-com:vml" xmlns:wp14="http://schemas.microsoft.com/office/word/2010/wordprocessingDrawing" xmlns:wp="http://schemas.openxmlformats.org/drawingml/2006/wordprocessingDrawing" xmlns:w10="urn:schemas-microsoft-com:office:word" xmlns:w="http://schemas.openxmlformats.org/wordprocessingml/2006/main" xmlns:w14="http://schemas.microsoft.com/office/word/2010/wordml" xmlns:w15="http://schemas.microsoft.com/office/word/2012/wordml" xmlns:w16cex="http://schemas.microsoft.com/office/word/2018/wordml/cex" xmlns:w16cid="http://schemas.microsoft.com/office/word/2016/wordml/cid" xmlns:w16="http://schemas.microsoft.com/office/word/2018/wordml" xmlns:w16sdtdh="http://schemas.microsoft.com/office/word/2020/wordml/sdtdatahash" xmlns:w16se="http://schemas.microsoft.com/office/word/2015/wordml/symex" xmlns:wpg="http://schemas.microsoft.com/office/word/2010/wordprocessingGroup" xmlns:wpi="http://schemas.microsoft.com/office/word/2010/wordprocessingInk" xmlns:wne="http://schemas.microsoft.com/office/word/2006/wordml" xmlns:wps="http://schemas.microsoft.com/office/word/2010/wordprocessingShape" mc:Ignorable="w14 w15 w16se w16cid w16 w16cex w16sdtdh wp14">
   <w:abstractNum w:abstractNumId="0" w15:restartNumberingAfterBreak="0">
+    <w:nsid w:val="28FC1793"/>
+    <w:multiLevelType w:val="hybridMultilevel"/>
+    <w:tmpl w:val="3E3838F2"/>
+    <w:lvl w:ilvl="0" w:tplc="20000001">
+      <w:start w:val="1"/>
+      <w:numFmt w:val="bullet"/>
+      <w:lvlText w:val=""/>
+      <w:lvlJc w:val="left"/>
+      <w:pPr>
+        <w:ind w:left="720" w:hanging="360"/>
+      </w:pPr>
+      <w:rPr>
+        <w:rFonts w:ascii="Symbol" w:hAnsi="Symbol" w:hint="default"/>
+      </w:rPr>
+    </w:lvl>
+    <w:lvl w:ilvl="1" w:tplc="20000003">
+      <w:start w:val="1"/>
+      <w:numFmt w:val="bullet"/>
+      <w:lvlText w:val="o"/>
+      <w:lvlJc w:val="left"/>
+      <w:pPr>
+        <w:ind w:left="1440" w:hanging="360"/>
+      </w:pPr>
+      <w:rPr>
+        <w:rFonts w:ascii="Courier New" w:hAnsi="Courier New" w:cs="Courier New" w:hint="default"/>
+      </w:rPr>
+    </w:lvl>
+    <w:lvl w:ilvl="2" w:tplc="20000005" w:tentative="1">
+      <w:start w:val="1"/>
+      <w:numFmt w:val="bullet"/>
+      <w:lvlText w:val=""/>
+      <w:lvlJc w:val="left"/>
+      <w:pPr>
+        <w:ind w:left="2160" w:hanging="360"/>
+      </w:pPr>
+      <w:rPr>
+        <w:rFonts w:ascii="Wingdings" w:hAnsi="Wingdings" w:hint="default"/>
+      </w:rPr>
+    </w:lvl>
+    <w:lvl w:ilvl="3" w:tplc="20000001" w:tentative="1">
+      <w:start w:val="1"/>
+      <w:numFmt w:val="bullet"/>
+      <w:lvlText w:val=""/>
+      <w:lvlJc w:val="left"/>
+      <w:pPr>
+        <w:ind w:left="2880" w:hanging="360"/>
+      </w:pPr>
+      <w:rPr>
+        <w:rFonts w:ascii="Symbol" w:hAnsi="Symbol" w:hint="default"/>
+      </w:rPr>
+    </w:lvl>
+    <w:lvl w:ilvl="4" w:tplc="20000003" w:tentative="1">
+      <w:start w:val="1"/>
+      <w:numFmt w:val="bullet"/>
+      <w:lvlText w:val="o"/>
+      <w:lvlJc w:val="left"/>
+      <w:pPr>
+        <w:ind w:left="3600" w:hanging="360"/>
+      </w:pPr>
+      <w:rPr>
+        <w:rFonts w:ascii="Courier New" w:hAnsi="Courier New" w:cs="Courier New" w:hint="default"/>
+      </w:rPr>
+    </w:lvl>
+    <w:lvl w:ilvl="5" w:tplc="20000005" w:tentative="1">
+      <w:start w:val="1"/>
+      <w:numFmt w:val="bullet"/>
+      <w:lvlText w:val=""/>
+      <w:lvlJc w:val="left"/>
+      <w:pPr>
+        <w:ind w:left="4320" w:hanging="360"/>
+      </w:pPr>
+      <w:rPr>
+        <w:rFonts w:ascii="Wingdings" w:hAnsi="Wingdings" w:hint="default"/>
+      </w:rPr>
+    </w:lvl>
+    <w:lvl w:ilvl="6" w:tplc="20000001" w:tentative="1">
+      <w:start w:val="1"/>
+      <w:numFmt w:val="bullet"/>
+      <w:lvlText w:val=""/>
+      <w:lvlJc w:val="left"/>
+      <w:pPr>
+        <w:ind w:left="5040" w:hanging="360"/>
+      </w:pPr>
+      <w:rPr>
+        <w:rFonts w:ascii="Symbol" w:hAnsi="Symbol" w:hint="default"/>
+      </w:rPr>
+    </w:lvl>
+    <w:lvl w:ilvl="7" w:tplc="20000003" w:tentative="1">
+      <w:start w:val="1"/>
+      <w:numFmt w:val="bullet"/>
+      <w:lvlText w:val="o"/>
+      <w:lvlJc w:val="left"/>
+      <w:pPr>
+        <w:ind w:left="5760" w:hanging="360"/>
+      </w:pPr>
+      <w:rPr>
+        <w:rFonts w:ascii="Courier New" w:hAnsi="Courier New" w:cs="Courier New" w:hint="default"/>
+      </w:rPr>
+    </w:lvl>
+    <w:lvl w:ilvl="8" w:tplc="20000005" w:tentative="1">
+      <w:start w:val="1"/>
+      <w:numFmt w:val="bullet"/>
+      <w:lvlText w:val=""/>
+      <w:lvlJc w:val="left"/>
+      <w:pPr>
+        <w:ind w:left="6480" w:hanging="360"/>
+      </w:pPr>
+      <w:rPr>
+        <w:rFonts w:ascii="Wingdings" w:hAnsi="Wingdings" w:hint="default"/>
+      </w:rPr>
+    </w:lvl>
+  </w:abstractNum>
+  <w:abstractNum w:abstractNumId="1" w15:restartNumberingAfterBreak="0">
     <w:nsid w:val="391E6E53"/>
     <w:multiLevelType w:val="hybridMultilevel"/>
     <w:tmpl w:val="A74A5A10"/>
@@ -570,6 +852,9 @@
     </w:lvl>
   </w:abstractNum>
   <w:num w:numId="1">
+    <w:abstractNumId w:val="1"/>
+  </w:num>
+  <w:num w:numId="2">
     <w:abstractNumId w:val="0"/>
   </w:num>
 </w:numbering>
@@ -1116,6 +1401,23 @@
       <w:contextualSpacing/>
     </w:pPr>
   </w:style>
+  <w:style w:type="paragraph" w:styleId="Caption">
+    <w:name w:val="caption"/>
+    <w:basedOn w:val="Normal"/>
+    <w:next w:val="Normal"/>
+    <w:uiPriority w:val="35"/>
+    <w:unhideWhenUsed/>
+    <w:qFormat/>
+    <w:rsid w:val="005B20E8"/>
+    <w:pPr>
+      <w:spacing w:after="200" w:line="240" w:lineRule="auto"/>
+    </w:pPr>
+    <w:rPr>
+      <w:iCs/>
+      <w:sz w:val="18"/>
+      <w:szCs w:val="18"/>
+    </w:rPr>
+  </w:style>
 </w:styles>
 </file>
 

</xml_diff>